<commit_message>
libsvm added. First version of promising results produced.
</commit_message>
<xml_diff>
--- a/docs/thesis_structure.docx
+++ b/docs/thesis_structure.docx
@@ -49,6 +49,12 @@
       <w:r>
         <w:t>Satellite</w:t>
       </w:r>
+      <w:r>
+        <w:t>-based</w:t>
+      </w:r>
+      <w:r>
+        <w:t xml:space="preserve"> imagery</w:t>
+      </w:r>
     </w:p>
     <w:p>
       <w:pPr>
@@ -59,6 +65,9 @@
         </w:numPr>
       </w:pPr>
       <w:r>
+        <w:t xml:space="preserve">Ground </w:t>
+      </w:r>
+      <w:r>
         <w:t>Sky imagery</w:t>
       </w:r>
     </w:p>
@@ -73,375 +82,341 @@
       <w:r>
         <w:t>Several irradiance sensors</w:t>
       </w:r>
-    </w:p>
-    <w:p>
-      <w:pPr>
-        <w:pStyle w:val="ListParagraph"/>
-        <w:numPr>
-          <w:ilvl w:val="1"/>
-          <w:numId w:val="1"/>
-        </w:numPr>
-      </w:pPr>
-      <w:r>
-        <w:t>Image acquisition setup(</w:t>
-      </w:r>
-      <w:r>
-        <w:t xml:space="preserve">fisheye </w:t>
-      </w:r>
-      <w:r>
-        <w:t>HDR), sensors setup and measurements</w:t>
-      </w:r>
-    </w:p>
-    <w:p>
-      <w:pPr>
-        <w:pStyle w:val="ListParagraph"/>
-        <w:numPr>
-          <w:ilvl w:val="1"/>
-          <w:numId w:val="1"/>
-        </w:numPr>
-      </w:pPr>
-      <w:r>
-        <w:t>Cloud segmentation, cloud tracking, power prediction adaptation</w:t>
-      </w:r>
-    </w:p>
-    <w:p>
-      <w:pPr>
-        <w:pStyle w:val="ListParagraph"/>
-        <w:numPr>
-          <w:ilvl w:val="1"/>
-          <w:numId w:val="1"/>
-        </w:numPr>
-      </w:pPr>
-      <w:r>
-        <w:t>Using sky imagery for irradiance estimation (and hopefully prediction)</w:t>
-      </w:r>
-    </w:p>
-    <w:p>
-      <w:pPr>
-        <w:pStyle w:val="ListParagraph"/>
-        <w:numPr>
-          <w:ilvl w:val="1"/>
-          <w:numId w:val="1"/>
-        </w:numPr>
-      </w:pPr>
-      <w:r>
-        <w:t>Irradiance components and relations</w:t>
-      </w:r>
-    </w:p>
-    <w:p>
-      <w:pPr>
-        <w:pStyle w:val="ListParagraph"/>
-        <w:numPr>
-          <w:ilvl w:val="1"/>
-          <w:numId w:val="1"/>
-        </w:numPr>
-      </w:pPr>
-      <w:r>
-        <w:t>Accuracy measures</w:t>
-      </w:r>
-    </w:p>
-    <w:p>
-      <w:pPr>
-        <w:pStyle w:val="ListParagraph"/>
-        <w:numPr>
-          <w:ilvl w:val="1"/>
-          <w:numId w:val="1"/>
-        </w:numPr>
-      </w:pPr>
-      <w:r>
-        <w:t>Challenges</w:t>
-      </w:r>
-    </w:p>
-    <w:p>
-      <w:pPr>
-        <w:pStyle w:val="ListParagraph"/>
-        <w:numPr>
-          <w:ilvl w:val="2"/>
-          <w:numId w:val="1"/>
-        </w:numPr>
-      </w:pPr>
-      <w:r>
-        <w:t>Cloud height unknown (solvable using special sensors)</w:t>
-      </w:r>
-    </w:p>
-    <w:p>
-      <w:pPr>
-        <w:pStyle w:val="ListParagraph"/>
-        <w:numPr>
-          <w:ilvl w:val="2"/>
-          <w:numId w:val="1"/>
-        </w:numPr>
-      </w:pPr>
-    </w:p>
-    <w:p>
-      <w:pPr>
-        <w:pStyle w:val="ListParagraph"/>
-        <w:numPr>
-          <w:ilvl w:val="0"/>
-          <w:numId w:val="1"/>
-        </w:numPr>
-      </w:pPr>
-      <w:r>
-        <w:t>Related work</w:t>
-      </w:r>
-    </w:p>
-    <w:p>
-      <w:pPr>
-        <w:pStyle w:val="ListParagraph"/>
-        <w:numPr>
-          <w:ilvl w:val="1"/>
-          <w:numId w:val="1"/>
-        </w:numPr>
-      </w:pPr>
-      <w:r>
-        <w:t xml:space="preserve">T. </w:t>
-      </w:r>
-      <w:r>
-        <w:t>Schmidt</w:t>
-      </w:r>
-      <w:r>
-        <w:t xml:space="preserve"> work on irradiance estimation</w:t>
-      </w:r>
-    </w:p>
-    <w:p>
-      <w:pPr>
-        <w:pStyle w:val="ListParagraph"/>
-        <w:numPr>
-          <w:ilvl w:val="1"/>
-          <w:numId w:val="1"/>
-        </w:numPr>
-      </w:pPr>
-    </w:p>
-    <w:p>
-      <w:pPr>
-        <w:pStyle w:val="ListParagraph"/>
-        <w:numPr>
-          <w:ilvl w:val="0"/>
-          <w:numId w:val="1"/>
-        </w:numPr>
-      </w:pPr>
-      <w:r>
-        <w:t>Irradiance estimation from sky image</w:t>
-      </w:r>
-    </w:p>
-    <w:p>
-      <w:pPr>
-        <w:pStyle w:val="ListParagraph"/>
-        <w:numPr>
-          <w:ilvl w:val="1"/>
-          <w:numId w:val="1"/>
-        </w:numPr>
-      </w:pPr>
-      <w:r>
-        <w:t>Camera calibration (adjusting) for based on sun-positions</w:t>
-      </w:r>
-    </w:p>
-    <w:p>
-      <w:pPr>
-        <w:pStyle w:val="ListParagraph"/>
-        <w:numPr>
-          <w:ilvl w:val="1"/>
-          <w:numId w:val="1"/>
-        </w:numPr>
-      </w:pPr>
-      <w:r>
-        <w:t>Clear-sky model</w:t>
-      </w:r>
-    </w:p>
-    <w:p>
-      <w:pPr>
-        <w:pStyle w:val="ListParagraph"/>
-        <w:numPr>
-          <w:ilvl w:val="2"/>
-          <w:numId w:val="1"/>
-        </w:numPr>
-      </w:pPr>
-      <w:r>
-        <w:t xml:space="preserve">Comparison of </w:t>
-      </w:r>
-      <w:proofErr w:type="spellStart"/>
-      <w:r>
-        <w:t>McClear</w:t>
-      </w:r>
-      <w:proofErr w:type="spellEnd"/>
-      <w:r>
-        <w:t xml:space="preserve"> model vs </w:t>
-      </w:r>
-      <w:proofErr w:type="spellStart"/>
-      <w:r>
-        <w:t>ineichen</w:t>
-      </w:r>
-      <w:proofErr w:type="spellEnd"/>
-      <w:r>
-        <w:t xml:space="preserve"> vs our measurements</w:t>
-      </w:r>
-    </w:p>
-    <w:p>
-      <w:pPr>
-        <w:pStyle w:val="ListParagraph"/>
-        <w:numPr>
-          <w:ilvl w:val="2"/>
-          <w:numId w:val="1"/>
-        </w:numPr>
-      </w:pPr>
-      <w:proofErr w:type="gramStart"/>
-      <w:r>
-        <w:t>clear-sky</w:t>
-      </w:r>
-      <w:proofErr w:type="gramEnd"/>
-      <w:r>
-        <w:t xml:space="preserve"> DNI is a good approximation for actual DNI. Showing some clear or cloudy days to prove this point.</w:t>
-      </w:r>
-    </w:p>
-    <w:p>
-      <w:pPr>
-        <w:pStyle w:val="ListParagraph"/>
-        <w:numPr>
-          <w:ilvl w:val="1"/>
-          <w:numId w:val="1"/>
-        </w:numPr>
-      </w:pPr>
-      <w:r>
-        <w:t>Deriving diffuse irradiance from available sensors and clear-sky model</w:t>
-      </w:r>
-    </w:p>
-    <w:p>
-      <w:pPr>
-        <w:pStyle w:val="ListParagraph"/>
-        <w:numPr>
-          <w:ilvl w:val="2"/>
-          <w:numId w:val="1"/>
-        </w:numPr>
-      </w:pPr>
-      <w:r>
-        <w:t xml:space="preserve">Using </w:t>
-      </w:r>
-      <w:proofErr w:type="spellStart"/>
-      <w:r>
-        <w:t>clear_sun_flag</w:t>
-      </w:r>
-      <w:proofErr w:type="spellEnd"/>
-      <w:r>
-        <w:t xml:space="preserve"> and clear-sky DNI for calculating diffuse from tilted plate</w:t>
-      </w:r>
-    </w:p>
-    <w:p>
-      <w:pPr>
-        <w:pStyle w:val="ListParagraph"/>
-        <w:numPr>
-          <w:ilvl w:val="2"/>
-          <w:numId w:val="1"/>
-        </w:numPr>
-      </w:pPr>
-      <w:r>
-        <w:t xml:space="preserve">Comparing </w:t>
-      </w:r>
-      <w:r>
-        <w:t xml:space="preserve">tilted diffuse </w:t>
-      </w:r>
-      <w:r>
-        <w:t xml:space="preserve">with </w:t>
-      </w:r>
-      <w:r>
-        <w:t>diffuse from the main irradiance plate, then</w:t>
-      </w:r>
-      <w:r>
-        <w:t xml:space="preserve"> correcting </w:t>
-      </w:r>
-      <w:r>
-        <w:t xml:space="preserve">tilted </w:t>
-      </w:r>
-      <w:r>
-        <w:t>diffuse</w:t>
-      </w:r>
-      <w:r>
-        <w:t>. Showing its robustness.</w:t>
-      </w:r>
-    </w:p>
-    <w:p>
-      <w:pPr>
-        <w:pStyle w:val="ListParagraph"/>
-        <w:numPr>
-          <w:ilvl w:val="2"/>
-          <w:numId w:val="1"/>
-        </w:numPr>
-      </w:pPr>
-      <w:r>
-        <w:t xml:space="preserve">Investigate different parameters which affect </w:t>
-      </w:r>
-      <w:r>
-        <w:t>diffuse</w:t>
-      </w:r>
-    </w:p>
-    <w:p>
-      <w:pPr>
-        <w:pStyle w:val="ListParagraph"/>
-        <w:numPr>
-          <w:ilvl w:val="3"/>
-          <w:numId w:val="1"/>
-        </w:numPr>
-      </w:pPr>
-      <w:r>
-        <w:t>Discuss cloud coverage geometrical polar feature around sun and also the whole image.</w:t>
-      </w:r>
-    </w:p>
-    <w:p>
-      <w:pPr>
-        <w:pStyle w:val="ListParagraph"/>
-        <w:numPr>
-          <w:ilvl w:val="3"/>
-          <w:numId w:val="1"/>
-        </w:numPr>
-      </w:pPr>
-      <w:r>
-        <w:t>Discuss saturation detection algorithm and its results</w:t>
-      </w:r>
-    </w:p>
-    <w:p>
-      <w:pPr>
-        <w:pStyle w:val="ListParagraph"/>
-        <w:numPr>
-          <w:ilvl w:val="2"/>
-          <w:numId w:val="1"/>
-        </w:numPr>
-      </w:pPr>
-      <w:r>
-        <w:t>Show their correlation to diffuse, disuse cases based on images and corresponding irradiance components</w:t>
-      </w:r>
-    </w:p>
-    <w:p>
-      <w:pPr>
-        <w:pStyle w:val="ListParagraph"/>
-        <w:numPr>
-          <w:ilvl w:val="2"/>
-          <w:numId w:val="1"/>
-        </w:numPr>
-      </w:pPr>
-      <w:r>
-        <w:t xml:space="preserve">Regression, or </w:t>
-      </w:r>
-      <w:proofErr w:type="spellStart"/>
-      <w:r>
-        <w:t>svorim</w:t>
-      </w:r>
-      <w:proofErr w:type="spellEnd"/>
-      <w:r>
-        <w:t xml:space="preserve"> method for estimation</w:t>
-      </w:r>
-    </w:p>
-    <w:p>
-      <w:pPr>
-        <w:pStyle w:val="ListParagraph"/>
-        <w:numPr>
-          <w:ilvl w:val="2"/>
-          <w:numId w:val="1"/>
-        </w:numPr>
-      </w:pPr>
-      <w:r>
-        <w:t>Other method to regress, or penalty</w:t>
+      <w:r>
+        <w:t xml:space="preserve"> in ground</w:t>
       </w:r>
       <w:bookmarkStart w:id="0" w:name="_GoBack"/>
       <w:bookmarkEnd w:id="0"/>
+    </w:p>
+    <w:p>
+      <w:pPr>
+        <w:pStyle w:val="ListParagraph"/>
+        <w:numPr>
+          <w:ilvl w:val="1"/>
+          <w:numId w:val="1"/>
+        </w:numPr>
+      </w:pPr>
+      <w:r>
+        <w:t>Image acquisition setup(fisheye HDR), sensors setup and measurements</w:t>
+      </w:r>
+    </w:p>
+    <w:p>
+      <w:pPr>
+        <w:pStyle w:val="ListParagraph"/>
+        <w:numPr>
+          <w:ilvl w:val="1"/>
+          <w:numId w:val="1"/>
+        </w:numPr>
+      </w:pPr>
+      <w:r>
+        <w:t>Cloud segmentation, cloud tracking, power prediction adaptation</w:t>
+      </w:r>
+    </w:p>
+    <w:p>
+      <w:pPr>
+        <w:pStyle w:val="ListParagraph"/>
+        <w:numPr>
+          <w:ilvl w:val="1"/>
+          <w:numId w:val="1"/>
+        </w:numPr>
+      </w:pPr>
+      <w:r>
+        <w:t>Using sky imagery for irradiance estimation (and hopefully prediction)</w:t>
+      </w:r>
+    </w:p>
+    <w:p>
+      <w:pPr>
+        <w:pStyle w:val="ListParagraph"/>
+        <w:numPr>
+          <w:ilvl w:val="1"/>
+          <w:numId w:val="1"/>
+        </w:numPr>
+      </w:pPr>
+      <w:r>
+        <w:t>Irradiance components and relations</w:t>
+      </w:r>
+    </w:p>
+    <w:p>
+      <w:pPr>
+        <w:pStyle w:val="ListParagraph"/>
+        <w:numPr>
+          <w:ilvl w:val="1"/>
+          <w:numId w:val="1"/>
+        </w:numPr>
+      </w:pPr>
+      <w:r>
+        <w:t>Accuracy measures</w:t>
+      </w:r>
+    </w:p>
+    <w:p>
+      <w:pPr>
+        <w:pStyle w:val="ListParagraph"/>
+        <w:numPr>
+          <w:ilvl w:val="1"/>
+          <w:numId w:val="1"/>
+        </w:numPr>
+      </w:pPr>
+      <w:r>
+        <w:t>Challenges</w:t>
+      </w:r>
+    </w:p>
+    <w:p>
+      <w:pPr>
+        <w:pStyle w:val="ListParagraph"/>
+        <w:numPr>
+          <w:ilvl w:val="2"/>
+          <w:numId w:val="1"/>
+        </w:numPr>
+      </w:pPr>
+      <w:r>
+        <w:t>Cloud height unknown (solvable using special sensors)</w:t>
+      </w:r>
+    </w:p>
+    <w:p>
+      <w:pPr>
+        <w:pStyle w:val="ListParagraph"/>
+        <w:numPr>
+          <w:ilvl w:val="2"/>
+          <w:numId w:val="1"/>
+        </w:numPr>
+      </w:pPr>
+    </w:p>
+    <w:p>
+      <w:pPr>
+        <w:pStyle w:val="ListParagraph"/>
+        <w:numPr>
+          <w:ilvl w:val="0"/>
+          <w:numId w:val="1"/>
+        </w:numPr>
+      </w:pPr>
+      <w:r>
+        <w:t>Related work</w:t>
+      </w:r>
+    </w:p>
+    <w:p>
+      <w:pPr>
+        <w:pStyle w:val="ListParagraph"/>
+        <w:numPr>
+          <w:ilvl w:val="1"/>
+          <w:numId w:val="1"/>
+        </w:numPr>
+      </w:pPr>
+      <w:r>
+        <w:t xml:space="preserve">T. </w:t>
+      </w:r>
+      <w:r>
+        <w:t>Schmidt</w:t>
+      </w:r>
+      <w:r>
+        <w:t xml:space="preserve"> work on irradiance estimation</w:t>
+      </w:r>
+    </w:p>
+    <w:p>
+      <w:pPr>
+        <w:pStyle w:val="ListParagraph"/>
+        <w:numPr>
+          <w:ilvl w:val="1"/>
+          <w:numId w:val="1"/>
+        </w:numPr>
+      </w:pPr>
+    </w:p>
+    <w:p>
+      <w:pPr>
+        <w:pStyle w:val="ListParagraph"/>
+        <w:numPr>
+          <w:ilvl w:val="0"/>
+          <w:numId w:val="1"/>
+        </w:numPr>
+      </w:pPr>
+      <w:r>
+        <w:t>Irradiance estimation from sky image</w:t>
+      </w:r>
+    </w:p>
+    <w:p>
+      <w:pPr>
+        <w:pStyle w:val="ListParagraph"/>
+        <w:numPr>
+          <w:ilvl w:val="1"/>
+          <w:numId w:val="1"/>
+        </w:numPr>
+      </w:pPr>
+      <w:r>
+        <w:t>Camera calibration (adjusting) for based on sun-positions</w:t>
+      </w:r>
+    </w:p>
+    <w:p>
+      <w:pPr>
+        <w:pStyle w:val="ListParagraph"/>
+        <w:numPr>
+          <w:ilvl w:val="1"/>
+          <w:numId w:val="1"/>
+        </w:numPr>
+      </w:pPr>
+      <w:r>
+        <w:t>Clear-sky model</w:t>
+      </w:r>
+    </w:p>
+    <w:p>
+      <w:pPr>
+        <w:pStyle w:val="ListParagraph"/>
+        <w:numPr>
+          <w:ilvl w:val="2"/>
+          <w:numId w:val="1"/>
+        </w:numPr>
+      </w:pPr>
+      <w:r>
+        <w:t xml:space="preserve">Comparison of McClear model vs </w:t>
+      </w:r>
+      <w:r>
+        <w:t>ineichen</w:t>
+      </w:r>
+      <w:r>
+        <w:t xml:space="preserve"> vs our measurements</w:t>
+      </w:r>
+    </w:p>
+    <w:p>
+      <w:pPr>
+        <w:pStyle w:val="ListParagraph"/>
+        <w:numPr>
+          <w:ilvl w:val="2"/>
+          <w:numId w:val="1"/>
+        </w:numPr>
+      </w:pPr>
+      <w:r>
+        <w:t>clear-sky DNI is a good approximation for actual DNI. Showing some clear or cloudy days to prove this point.</w:t>
+      </w:r>
+    </w:p>
+    <w:p>
+      <w:pPr>
+        <w:pStyle w:val="ListParagraph"/>
+        <w:numPr>
+          <w:ilvl w:val="1"/>
+          <w:numId w:val="1"/>
+        </w:numPr>
+      </w:pPr>
+      <w:r>
+        <w:t>Deriving diffuse irradiance from available sensors and clear-sky model</w:t>
+      </w:r>
+    </w:p>
+    <w:p>
+      <w:pPr>
+        <w:pStyle w:val="ListParagraph"/>
+        <w:numPr>
+          <w:ilvl w:val="2"/>
+          <w:numId w:val="1"/>
+        </w:numPr>
+      </w:pPr>
+      <w:r>
+        <w:t>Using clear_sun_flag and clear-sky DNI for calculating diffuse from tilted plate</w:t>
+      </w:r>
+    </w:p>
+    <w:p>
+      <w:pPr>
+        <w:pStyle w:val="ListParagraph"/>
+        <w:numPr>
+          <w:ilvl w:val="2"/>
+          <w:numId w:val="1"/>
+        </w:numPr>
+      </w:pPr>
+      <w:r>
+        <w:t xml:space="preserve">Comparing </w:t>
+      </w:r>
+      <w:r>
+        <w:t xml:space="preserve">tilted diffuse </w:t>
+      </w:r>
+      <w:r>
+        <w:t xml:space="preserve">with </w:t>
+      </w:r>
+      <w:r>
+        <w:t>diffuse from the main irradiance plate, then</w:t>
+      </w:r>
+      <w:r>
+        <w:t xml:space="preserve"> correcting </w:t>
+      </w:r>
+      <w:r>
+        <w:t xml:space="preserve">tilted </w:t>
+      </w:r>
+      <w:r>
+        <w:t>diffuse</w:t>
+      </w:r>
+      <w:r>
+        <w:t>. Showing its robustness.</w:t>
+      </w:r>
+    </w:p>
+    <w:p>
+      <w:pPr>
+        <w:pStyle w:val="ListParagraph"/>
+        <w:numPr>
+          <w:ilvl w:val="2"/>
+          <w:numId w:val="1"/>
+        </w:numPr>
+      </w:pPr>
+      <w:r>
+        <w:t xml:space="preserve">Investigate different parameters which affect </w:t>
+      </w:r>
+      <w:r>
+        <w:t>diffuse</w:t>
+      </w:r>
+    </w:p>
+    <w:p>
+      <w:pPr>
+        <w:pStyle w:val="ListParagraph"/>
+        <w:numPr>
+          <w:ilvl w:val="3"/>
+          <w:numId w:val="1"/>
+        </w:numPr>
+      </w:pPr>
+      <w:r>
+        <w:t>Discuss cloud coverage geometrical polar feature around sun and also the whole image.</w:t>
+      </w:r>
+    </w:p>
+    <w:p>
+      <w:pPr>
+        <w:pStyle w:val="ListParagraph"/>
+        <w:numPr>
+          <w:ilvl w:val="3"/>
+          <w:numId w:val="1"/>
+        </w:numPr>
+      </w:pPr>
+      <w:r>
+        <w:t>Discuss saturation detection algorithm and its results</w:t>
+      </w:r>
+    </w:p>
+    <w:p>
+      <w:pPr>
+        <w:pStyle w:val="ListParagraph"/>
+        <w:numPr>
+          <w:ilvl w:val="2"/>
+          <w:numId w:val="1"/>
+        </w:numPr>
+      </w:pPr>
+      <w:r>
+        <w:t>Show their correlation to diffuse, disuse cases based on images and corresponding irradiance components</w:t>
+      </w:r>
+    </w:p>
+    <w:p>
+      <w:pPr>
+        <w:pStyle w:val="ListParagraph"/>
+        <w:numPr>
+          <w:ilvl w:val="2"/>
+          <w:numId w:val="1"/>
+        </w:numPr>
+      </w:pPr>
+      <w:r>
+        <w:t>Regression, or svorim method for estimation</w:t>
+      </w:r>
+    </w:p>
+    <w:p>
+      <w:pPr>
+        <w:pStyle w:val="ListParagraph"/>
+        <w:numPr>
+          <w:ilvl w:val="2"/>
+          <w:numId w:val="1"/>
+        </w:numPr>
+      </w:pPr>
+      <w:r>
+        <w:t>Other method to regress, or penalty</w:t>
+      </w:r>
     </w:p>
     <w:p>
       <w:pPr>

</xml_diff>

<commit_message>
visualization added for smooth line. but it's wrong.
</commit_message>
<xml_diff>
--- a/docs/thesis_structure.docx
+++ b/docs/thesis_structure.docx
@@ -85,79 +85,353 @@
       <w:r>
         <w:t xml:space="preserve"> in ground</w:t>
       </w:r>
+    </w:p>
+    <w:p>
+      <w:pPr>
+        <w:pStyle w:val="ListParagraph"/>
+        <w:numPr>
+          <w:ilvl w:val="1"/>
+          <w:numId w:val="1"/>
+        </w:numPr>
+      </w:pPr>
+      <w:r>
+        <w:t>Image acquisition setup(fisheye HDR), sensors setup and measurements</w:t>
+      </w:r>
+    </w:p>
+    <w:p>
+      <w:pPr>
+        <w:pStyle w:val="ListParagraph"/>
+        <w:numPr>
+          <w:ilvl w:val="1"/>
+          <w:numId w:val="1"/>
+        </w:numPr>
+      </w:pPr>
+      <w:r>
+        <w:t>Cloud segmentation, cloud tracking, power prediction adaptation</w:t>
+      </w:r>
+    </w:p>
+    <w:p>
+      <w:pPr>
+        <w:pStyle w:val="ListParagraph"/>
+        <w:numPr>
+          <w:ilvl w:val="1"/>
+          <w:numId w:val="1"/>
+        </w:numPr>
+      </w:pPr>
+      <w:r>
+        <w:t>Using sky imagery for irradiance estimation (and hopefully prediction)</w:t>
+      </w:r>
+    </w:p>
+    <w:p>
+      <w:pPr>
+        <w:pStyle w:val="ListParagraph"/>
+        <w:numPr>
+          <w:ilvl w:val="1"/>
+          <w:numId w:val="1"/>
+        </w:numPr>
+      </w:pPr>
+      <w:r>
+        <w:t>Irradiance components and relations</w:t>
+      </w:r>
+    </w:p>
+    <w:p>
+      <w:pPr>
+        <w:pStyle w:val="ListParagraph"/>
+        <w:numPr>
+          <w:ilvl w:val="1"/>
+          <w:numId w:val="1"/>
+        </w:numPr>
+      </w:pPr>
+      <w:r>
+        <w:t>Accuracy measures</w:t>
+      </w:r>
+    </w:p>
+    <w:p>
+      <w:pPr>
+        <w:pStyle w:val="ListParagraph"/>
+        <w:numPr>
+          <w:ilvl w:val="1"/>
+          <w:numId w:val="1"/>
+        </w:numPr>
+      </w:pPr>
+      <w:r>
+        <w:t>Challenges</w:t>
+      </w:r>
+    </w:p>
+    <w:p>
+      <w:pPr>
+        <w:pStyle w:val="ListParagraph"/>
+        <w:numPr>
+          <w:ilvl w:val="2"/>
+          <w:numId w:val="1"/>
+        </w:numPr>
+      </w:pPr>
+      <w:r>
+        <w:t>Cloud height unknown (solvable using special sensors)</w:t>
+      </w:r>
+    </w:p>
+    <w:p>
+      <w:pPr>
+        <w:pStyle w:val="ListParagraph"/>
+        <w:numPr>
+          <w:ilvl w:val="2"/>
+          <w:numId w:val="1"/>
+        </w:numPr>
+      </w:pPr>
+    </w:p>
+    <w:p>
+      <w:pPr>
+        <w:pStyle w:val="ListParagraph"/>
+        <w:numPr>
+          <w:ilvl w:val="0"/>
+          <w:numId w:val="1"/>
+        </w:numPr>
+      </w:pPr>
+      <w:r>
+        <w:t>Related work</w:t>
+      </w:r>
+    </w:p>
+    <w:p>
+      <w:pPr>
+        <w:pStyle w:val="ListParagraph"/>
+        <w:numPr>
+          <w:ilvl w:val="1"/>
+          <w:numId w:val="1"/>
+        </w:numPr>
+      </w:pPr>
+      <w:r>
+        <w:t xml:space="preserve">T. </w:t>
+      </w:r>
+      <w:r>
+        <w:t>Schmidt</w:t>
+      </w:r>
+      <w:r>
+        <w:t xml:space="preserve"> work on irradiance estimation</w:t>
+      </w:r>
+    </w:p>
+    <w:p>
+      <w:pPr>
+        <w:pStyle w:val="ListParagraph"/>
+        <w:numPr>
+          <w:ilvl w:val="1"/>
+          <w:numId w:val="1"/>
+        </w:numPr>
+      </w:pPr>
+    </w:p>
+    <w:p>
+      <w:pPr>
+        <w:pStyle w:val="ListParagraph"/>
+        <w:numPr>
+          <w:ilvl w:val="0"/>
+          <w:numId w:val="1"/>
+        </w:numPr>
+      </w:pPr>
+      <w:r>
+        <w:t>Irradiance estimation from sky image</w:t>
+      </w:r>
+    </w:p>
+    <w:p>
+      <w:pPr>
+        <w:pStyle w:val="ListParagraph"/>
+        <w:numPr>
+          <w:ilvl w:val="1"/>
+          <w:numId w:val="1"/>
+        </w:numPr>
+      </w:pPr>
+      <w:r>
+        <w:t>Camera calibration (adjusting) based on sun-positions</w:t>
+      </w:r>
+    </w:p>
+    <w:p>
+      <w:pPr>
+        <w:pStyle w:val="ListParagraph"/>
+        <w:numPr>
+          <w:ilvl w:val="1"/>
+          <w:numId w:val="1"/>
+        </w:numPr>
+      </w:pPr>
+      <w:r>
+        <w:t>Clear-sky model</w:t>
+      </w:r>
+    </w:p>
+    <w:p>
+      <w:pPr>
+        <w:pStyle w:val="ListParagraph"/>
+        <w:numPr>
+          <w:ilvl w:val="2"/>
+          <w:numId w:val="1"/>
+        </w:numPr>
+      </w:pPr>
+      <w:r>
+        <w:t xml:space="preserve">Comparison of </w:t>
+      </w:r>
+      <w:proofErr w:type="spellStart"/>
+      <w:r>
+        <w:t>McClear</w:t>
+      </w:r>
+      <w:proofErr w:type="spellEnd"/>
+      <w:r>
+        <w:t xml:space="preserve"> model vs </w:t>
+      </w:r>
+      <w:proofErr w:type="spellStart"/>
+      <w:r>
+        <w:t>ineichen</w:t>
+      </w:r>
+      <w:proofErr w:type="spellEnd"/>
+      <w:r>
+        <w:t xml:space="preserve"> vs our measurements</w:t>
+      </w:r>
+    </w:p>
+    <w:p>
+      <w:pPr>
+        <w:pStyle w:val="ListParagraph"/>
+        <w:numPr>
+          <w:ilvl w:val="2"/>
+          <w:numId w:val="1"/>
+        </w:numPr>
+      </w:pPr>
+      <w:proofErr w:type="gramStart"/>
+      <w:r>
+        <w:t>clear-sky</w:t>
+      </w:r>
+      <w:proofErr w:type="gramEnd"/>
+      <w:r>
+        <w:t xml:space="preserve"> DNI is a good approximation for actual DNI. Showing some clear or cloudy days to prove this point.</w:t>
+      </w:r>
+    </w:p>
+    <w:p>
+      <w:pPr>
+        <w:pStyle w:val="ListParagraph"/>
+        <w:numPr>
+          <w:ilvl w:val="1"/>
+          <w:numId w:val="1"/>
+        </w:numPr>
+      </w:pPr>
+      <w:r>
+        <w:t>Deriving diffuse irradiance from available sensors and clear-sky model</w:t>
+      </w:r>
+    </w:p>
+    <w:p>
+      <w:pPr>
+        <w:pStyle w:val="ListParagraph"/>
+        <w:numPr>
+          <w:ilvl w:val="2"/>
+          <w:numId w:val="1"/>
+        </w:numPr>
+      </w:pPr>
+      <w:r>
+        <w:t xml:space="preserve">Using </w:t>
+      </w:r>
+      <w:proofErr w:type="spellStart"/>
+      <w:r>
+        <w:t>clear_sun_flag</w:t>
+      </w:r>
+      <w:proofErr w:type="spellEnd"/>
+      <w:r>
+        <w:t xml:space="preserve"> and clear-sky DNI for calculating diffuse from tilted plate</w:t>
+      </w:r>
+    </w:p>
+    <w:p>
+      <w:pPr>
+        <w:pStyle w:val="ListParagraph"/>
+        <w:numPr>
+          <w:ilvl w:val="2"/>
+          <w:numId w:val="1"/>
+        </w:numPr>
+      </w:pPr>
+      <w:r>
+        <w:t xml:space="preserve">Comparing </w:t>
+      </w:r>
+      <w:r>
+        <w:t xml:space="preserve">tilted diffuse </w:t>
+      </w:r>
+      <w:r>
+        <w:t xml:space="preserve">with </w:t>
+      </w:r>
+      <w:r>
+        <w:t>diffuse from the main irradiance plate, then</w:t>
+      </w:r>
+      <w:r>
+        <w:t xml:space="preserve"> correcting </w:t>
+      </w:r>
+      <w:r>
+        <w:t xml:space="preserve">tilted </w:t>
+      </w:r>
+      <w:r>
+        <w:t>diffuse</w:t>
+      </w:r>
+      <w:r>
+        <w:t>. Showing its robustness.</w:t>
+      </w:r>
+    </w:p>
+    <w:p>
+      <w:pPr>
+        <w:pStyle w:val="ListParagraph"/>
+        <w:numPr>
+          <w:ilvl w:val="2"/>
+          <w:numId w:val="1"/>
+        </w:numPr>
+      </w:pPr>
+      <w:r>
+        <w:t xml:space="preserve">Investigate different parameters which affect </w:t>
+      </w:r>
+      <w:r>
+        <w:t>diffuse</w:t>
+      </w:r>
+    </w:p>
+    <w:p>
+      <w:pPr>
+        <w:pStyle w:val="ListParagraph"/>
+        <w:numPr>
+          <w:ilvl w:val="3"/>
+          <w:numId w:val="1"/>
+        </w:numPr>
+      </w:pPr>
+      <w:r>
+        <w:t xml:space="preserve">Discuss cloud coverage geometrical polar feature around sun and also </w:t>
+      </w:r>
+      <w:proofErr w:type="gramStart"/>
+      <w:r>
+        <w:t>the</w:t>
+      </w:r>
+      <w:proofErr w:type="gramEnd"/>
+      <w:r>
+        <w:t xml:space="preserve"> whole image.</w:t>
+      </w:r>
+    </w:p>
+    <w:p>
+      <w:pPr>
+        <w:pStyle w:val="ListParagraph"/>
+        <w:numPr>
+          <w:ilvl w:val="3"/>
+          <w:numId w:val="1"/>
+        </w:numPr>
+      </w:pPr>
+      <w:r>
+        <w:t>Discuss saturation detection algorithm and its results</w:t>
+      </w:r>
+    </w:p>
+    <w:p>
+      <w:pPr>
+        <w:pStyle w:val="ListParagraph"/>
+        <w:numPr>
+          <w:ilvl w:val="2"/>
+          <w:numId w:val="1"/>
+        </w:numPr>
+      </w:pPr>
+      <w:r>
+        <w:t xml:space="preserve">Show their correlation to diffuse, </w:t>
+      </w:r>
+      <w:r>
+        <w:t>discuss</w:t>
+      </w:r>
+      <w:r>
+        <w:t xml:space="preserve"> cas</w:t>
+      </w:r>
       <w:bookmarkStart w:id="0" w:name="_GoBack"/>
       <w:bookmarkEnd w:id="0"/>
-    </w:p>
-    <w:p>
-      <w:pPr>
-        <w:pStyle w:val="ListParagraph"/>
-        <w:numPr>
-          <w:ilvl w:val="1"/>
-          <w:numId w:val="1"/>
-        </w:numPr>
-      </w:pPr>
-      <w:r>
-        <w:t>Image acquisition setup(fisheye HDR), sensors setup and measurements</w:t>
-      </w:r>
-    </w:p>
-    <w:p>
-      <w:pPr>
-        <w:pStyle w:val="ListParagraph"/>
-        <w:numPr>
-          <w:ilvl w:val="1"/>
-          <w:numId w:val="1"/>
-        </w:numPr>
-      </w:pPr>
-      <w:r>
-        <w:t>Cloud segmentation, cloud tracking, power prediction adaptation</w:t>
-      </w:r>
-    </w:p>
-    <w:p>
-      <w:pPr>
-        <w:pStyle w:val="ListParagraph"/>
-        <w:numPr>
-          <w:ilvl w:val="1"/>
-          <w:numId w:val="1"/>
-        </w:numPr>
-      </w:pPr>
-      <w:r>
-        <w:t>Using sky imagery for irradiance estimation (and hopefully prediction)</w:t>
-      </w:r>
-    </w:p>
-    <w:p>
-      <w:pPr>
-        <w:pStyle w:val="ListParagraph"/>
-        <w:numPr>
-          <w:ilvl w:val="1"/>
-          <w:numId w:val="1"/>
-        </w:numPr>
-      </w:pPr>
-      <w:r>
-        <w:t>Irradiance components and relations</w:t>
-      </w:r>
-    </w:p>
-    <w:p>
-      <w:pPr>
-        <w:pStyle w:val="ListParagraph"/>
-        <w:numPr>
-          <w:ilvl w:val="1"/>
-          <w:numId w:val="1"/>
-        </w:numPr>
-      </w:pPr>
-      <w:r>
-        <w:t>Accuracy measures</w:t>
-      </w:r>
-    </w:p>
-    <w:p>
-      <w:pPr>
-        <w:pStyle w:val="ListParagraph"/>
-        <w:numPr>
-          <w:ilvl w:val="1"/>
-          <w:numId w:val="1"/>
-        </w:numPr>
-      </w:pPr>
-      <w:r>
-        <w:t>Challenges</w:t>
+      <w:r>
+        <w:t>es based on images and corresponding irradiance components</w:t>
       </w:r>
     </w:p>
     <w:p>
@@ -169,241 +443,15 @@
         </w:numPr>
       </w:pPr>
       <w:r>
-        <w:t>Cloud height unknown (solvable using special sensors)</w:t>
-      </w:r>
-    </w:p>
-    <w:p>
-      <w:pPr>
-        <w:pStyle w:val="ListParagraph"/>
-        <w:numPr>
-          <w:ilvl w:val="2"/>
-          <w:numId w:val="1"/>
-        </w:numPr>
-      </w:pPr>
-    </w:p>
-    <w:p>
-      <w:pPr>
-        <w:pStyle w:val="ListParagraph"/>
-        <w:numPr>
-          <w:ilvl w:val="0"/>
-          <w:numId w:val="1"/>
-        </w:numPr>
-      </w:pPr>
-      <w:r>
-        <w:t>Related work</w:t>
-      </w:r>
-    </w:p>
-    <w:p>
-      <w:pPr>
-        <w:pStyle w:val="ListParagraph"/>
-        <w:numPr>
-          <w:ilvl w:val="1"/>
-          <w:numId w:val="1"/>
-        </w:numPr>
-      </w:pPr>
-      <w:r>
-        <w:t xml:space="preserve">T. </w:t>
-      </w:r>
-      <w:r>
-        <w:t>Schmidt</w:t>
-      </w:r>
-      <w:r>
-        <w:t xml:space="preserve"> work on irradiance estimation</w:t>
-      </w:r>
-    </w:p>
-    <w:p>
-      <w:pPr>
-        <w:pStyle w:val="ListParagraph"/>
-        <w:numPr>
-          <w:ilvl w:val="1"/>
-          <w:numId w:val="1"/>
-        </w:numPr>
-      </w:pPr>
-    </w:p>
-    <w:p>
-      <w:pPr>
-        <w:pStyle w:val="ListParagraph"/>
-        <w:numPr>
-          <w:ilvl w:val="0"/>
-          <w:numId w:val="1"/>
-        </w:numPr>
-      </w:pPr>
-      <w:r>
-        <w:t>Irradiance estimation from sky image</w:t>
-      </w:r>
-    </w:p>
-    <w:p>
-      <w:pPr>
-        <w:pStyle w:val="ListParagraph"/>
-        <w:numPr>
-          <w:ilvl w:val="1"/>
-          <w:numId w:val="1"/>
-        </w:numPr>
-      </w:pPr>
-      <w:r>
-        <w:t>Camera calibration (adjusting) for based on sun-positions</w:t>
-      </w:r>
-    </w:p>
-    <w:p>
-      <w:pPr>
-        <w:pStyle w:val="ListParagraph"/>
-        <w:numPr>
-          <w:ilvl w:val="1"/>
-          <w:numId w:val="1"/>
-        </w:numPr>
-      </w:pPr>
-      <w:r>
-        <w:t>Clear-sky model</w:t>
-      </w:r>
-    </w:p>
-    <w:p>
-      <w:pPr>
-        <w:pStyle w:val="ListParagraph"/>
-        <w:numPr>
-          <w:ilvl w:val="2"/>
-          <w:numId w:val="1"/>
-        </w:numPr>
-      </w:pPr>
-      <w:r>
-        <w:t xml:space="preserve">Comparison of McClear model vs </w:t>
-      </w:r>
-      <w:r>
-        <w:t>ineichen</w:t>
-      </w:r>
-      <w:r>
-        <w:t xml:space="preserve"> vs our measurements</w:t>
-      </w:r>
-    </w:p>
-    <w:p>
-      <w:pPr>
-        <w:pStyle w:val="ListParagraph"/>
-        <w:numPr>
-          <w:ilvl w:val="2"/>
-          <w:numId w:val="1"/>
-        </w:numPr>
-      </w:pPr>
-      <w:r>
-        <w:t>clear-sky DNI is a good approximation for actual DNI. Showing some clear or cloudy days to prove this point.</w:t>
-      </w:r>
-    </w:p>
-    <w:p>
-      <w:pPr>
-        <w:pStyle w:val="ListParagraph"/>
-        <w:numPr>
-          <w:ilvl w:val="1"/>
-          <w:numId w:val="1"/>
-        </w:numPr>
-      </w:pPr>
-      <w:r>
-        <w:t>Deriving diffuse irradiance from available sensors and clear-sky model</w:t>
-      </w:r>
-    </w:p>
-    <w:p>
-      <w:pPr>
-        <w:pStyle w:val="ListParagraph"/>
-        <w:numPr>
-          <w:ilvl w:val="2"/>
-          <w:numId w:val="1"/>
-        </w:numPr>
-      </w:pPr>
-      <w:r>
-        <w:t>Using clear_sun_flag and clear-sky DNI for calculating diffuse from tilted plate</w:t>
-      </w:r>
-    </w:p>
-    <w:p>
-      <w:pPr>
-        <w:pStyle w:val="ListParagraph"/>
-        <w:numPr>
-          <w:ilvl w:val="2"/>
-          <w:numId w:val="1"/>
-        </w:numPr>
-      </w:pPr>
-      <w:r>
-        <w:t xml:space="preserve">Comparing </w:t>
-      </w:r>
-      <w:r>
-        <w:t xml:space="preserve">tilted diffuse </w:t>
-      </w:r>
-      <w:r>
-        <w:t xml:space="preserve">with </w:t>
-      </w:r>
-      <w:r>
-        <w:t>diffuse from the main irradiance plate, then</w:t>
-      </w:r>
-      <w:r>
-        <w:t xml:space="preserve"> correcting </w:t>
-      </w:r>
-      <w:r>
-        <w:t xml:space="preserve">tilted </w:t>
-      </w:r>
-      <w:r>
-        <w:t>diffuse</w:t>
-      </w:r>
-      <w:r>
-        <w:t>. Showing its robustness.</w:t>
-      </w:r>
-    </w:p>
-    <w:p>
-      <w:pPr>
-        <w:pStyle w:val="ListParagraph"/>
-        <w:numPr>
-          <w:ilvl w:val="2"/>
-          <w:numId w:val="1"/>
-        </w:numPr>
-      </w:pPr>
-      <w:r>
-        <w:t xml:space="preserve">Investigate different parameters which affect </w:t>
-      </w:r>
-      <w:r>
-        <w:t>diffuse</w:t>
-      </w:r>
-    </w:p>
-    <w:p>
-      <w:pPr>
-        <w:pStyle w:val="ListParagraph"/>
-        <w:numPr>
-          <w:ilvl w:val="3"/>
-          <w:numId w:val="1"/>
-        </w:numPr>
-      </w:pPr>
-      <w:r>
-        <w:t>Discuss cloud coverage geometrical polar feature around sun and also the whole image.</w:t>
-      </w:r>
-    </w:p>
-    <w:p>
-      <w:pPr>
-        <w:pStyle w:val="ListParagraph"/>
-        <w:numPr>
-          <w:ilvl w:val="3"/>
-          <w:numId w:val="1"/>
-        </w:numPr>
-      </w:pPr>
-      <w:r>
-        <w:t>Discuss saturation detection algorithm and its results</w:t>
-      </w:r>
-    </w:p>
-    <w:p>
-      <w:pPr>
-        <w:pStyle w:val="ListParagraph"/>
-        <w:numPr>
-          <w:ilvl w:val="2"/>
-          <w:numId w:val="1"/>
-        </w:numPr>
-      </w:pPr>
-      <w:r>
-        <w:t>Show their correlation to diffuse, disuse cases based on images and corresponding irradiance components</w:t>
-      </w:r>
-    </w:p>
-    <w:p>
-      <w:pPr>
-        <w:pStyle w:val="ListParagraph"/>
-        <w:numPr>
-          <w:ilvl w:val="2"/>
-          <w:numId w:val="1"/>
-        </w:numPr>
-      </w:pPr>
-      <w:r>
-        <w:t>Regression, or svorim method for estimation</w:t>
+        <w:t xml:space="preserve">Regression, or </w:t>
+      </w:r>
+      <w:proofErr w:type="spellStart"/>
+      <w:r>
+        <w:t>svorim</w:t>
+      </w:r>
+      <w:proofErr w:type="spellEnd"/>
+      <w:r>
+        <w:t xml:space="preserve"> method for estimation</w:t>
       </w:r>
     </w:p>
     <w:p>

</xml_diff>

<commit_message>
first version of result
</commit_message>
<xml_diff>
--- a/docs/thesis_structure.docx
+++ b/docs/thesis_structure.docx
@@ -263,21 +263,11 @@
         </w:numPr>
       </w:pPr>
       <w:r>
-        <w:t xml:space="preserve">Comparison of </w:t>
-      </w:r>
-      <w:proofErr w:type="spellStart"/>
-      <w:r>
-        <w:t>McClear</w:t>
-      </w:r>
-      <w:proofErr w:type="spellEnd"/>
-      <w:r>
-        <w:t xml:space="preserve"> model vs </w:t>
-      </w:r>
-      <w:proofErr w:type="spellStart"/>
+        <w:t xml:space="preserve">Comparison of McClear model vs </w:t>
+      </w:r>
       <w:r>
         <w:t>ineichen</w:t>
       </w:r>
-      <w:proofErr w:type="spellEnd"/>
       <w:r>
         <w:t xml:space="preserve"> vs our measurements</w:t>
       </w:r>
@@ -290,168 +280,151 @@
           <w:numId w:val="1"/>
         </w:numPr>
       </w:pPr>
-      <w:proofErr w:type="gramStart"/>
-      <w:r>
-        <w:t>clear-sky</w:t>
-      </w:r>
-      <w:proofErr w:type="gramEnd"/>
-      <w:r>
-        <w:t xml:space="preserve"> DNI is a good approximation for actual DNI. Showing some clear or cloudy days to prove this point.</w:t>
-      </w:r>
-    </w:p>
-    <w:p>
-      <w:pPr>
-        <w:pStyle w:val="ListParagraph"/>
-        <w:numPr>
-          <w:ilvl w:val="1"/>
-          <w:numId w:val="1"/>
-        </w:numPr>
-      </w:pPr>
-      <w:r>
-        <w:t>Deriving diffuse irradiance from available sensors and clear-sky model</w:t>
-      </w:r>
-    </w:p>
-    <w:p>
-      <w:pPr>
-        <w:pStyle w:val="ListParagraph"/>
-        <w:numPr>
-          <w:ilvl w:val="2"/>
-          <w:numId w:val="1"/>
-        </w:numPr>
-      </w:pPr>
-      <w:r>
-        <w:t xml:space="preserve">Using </w:t>
-      </w:r>
-      <w:proofErr w:type="spellStart"/>
-      <w:r>
-        <w:t>clear_sun_flag</w:t>
-      </w:r>
-      <w:proofErr w:type="spellEnd"/>
-      <w:r>
-        <w:t xml:space="preserve"> and clear-sky DNI for calculating diffuse from tilted plate</w:t>
-      </w:r>
-    </w:p>
-    <w:p>
-      <w:pPr>
-        <w:pStyle w:val="ListParagraph"/>
-        <w:numPr>
-          <w:ilvl w:val="2"/>
-          <w:numId w:val="1"/>
-        </w:numPr>
-      </w:pPr>
-      <w:r>
-        <w:t xml:space="preserve">Comparing </w:t>
-      </w:r>
-      <w:r>
-        <w:t xml:space="preserve">tilted diffuse </w:t>
-      </w:r>
-      <w:r>
-        <w:t xml:space="preserve">with </w:t>
-      </w:r>
-      <w:r>
-        <w:t>diffuse from the main irradiance plate, then</w:t>
-      </w:r>
-      <w:r>
-        <w:t xml:space="preserve"> correcting </w:t>
-      </w:r>
-      <w:r>
-        <w:t xml:space="preserve">tilted </w:t>
-      </w:r>
-      <w:r>
-        <w:t>diffuse</w:t>
-      </w:r>
-      <w:r>
-        <w:t>. Showing its robustness.</w:t>
-      </w:r>
-    </w:p>
-    <w:p>
-      <w:pPr>
-        <w:pStyle w:val="ListParagraph"/>
-        <w:numPr>
-          <w:ilvl w:val="2"/>
-          <w:numId w:val="1"/>
-        </w:numPr>
-      </w:pPr>
-      <w:r>
-        <w:t xml:space="preserve">Investigate different parameters which affect </w:t>
-      </w:r>
-      <w:r>
-        <w:t>diffuse</w:t>
-      </w:r>
-    </w:p>
-    <w:p>
-      <w:pPr>
-        <w:pStyle w:val="ListParagraph"/>
-        <w:numPr>
-          <w:ilvl w:val="3"/>
-          <w:numId w:val="1"/>
-        </w:numPr>
-      </w:pPr>
-      <w:r>
-        <w:t xml:space="preserve">Discuss cloud coverage geometrical polar feature around sun and also </w:t>
-      </w:r>
-      <w:proofErr w:type="gramStart"/>
-      <w:r>
-        <w:t>the</w:t>
-      </w:r>
-      <w:proofErr w:type="gramEnd"/>
-      <w:r>
-        <w:t xml:space="preserve"> whole image.</w:t>
-      </w:r>
-    </w:p>
-    <w:p>
-      <w:pPr>
-        <w:pStyle w:val="ListParagraph"/>
-        <w:numPr>
-          <w:ilvl w:val="3"/>
-          <w:numId w:val="1"/>
-        </w:numPr>
-      </w:pPr>
-      <w:r>
-        <w:t>Discuss saturation detection algorithm and its results</w:t>
-      </w:r>
-    </w:p>
-    <w:p>
-      <w:pPr>
-        <w:pStyle w:val="ListParagraph"/>
-        <w:numPr>
-          <w:ilvl w:val="2"/>
-          <w:numId w:val="1"/>
-        </w:numPr>
-      </w:pPr>
-      <w:r>
-        <w:t xml:space="preserve">Show their correlation to diffuse, </w:t>
-      </w:r>
-      <w:r>
-        <w:t>discuss</w:t>
-      </w:r>
-      <w:r>
-        <w:t xml:space="preserve"> cas</w:t>
+      <w:r>
+        <w:t>clear-sky DNI is a good approximation for actual DNI. Showing some clear or cloudy days to prove this point.</w:t>
+      </w:r>
+    </w:p>
+    <w:p>
+      <w:pPr>
+        <w:pStyle w:val="ListParagraph"/>
+        <w:numPr>
+          <w:ilvl w:val="2"/>
+          <w:numId w:val="1"/>
+        </w:numPr>
+      </w:pPr>
+      <w:r>
+        <w:t xml:space="preserve">Projection of plant into the sky and estimating shade </w:t>
+      </w:r>
+      <w:r>
+        <w:t>ratio</w:t>
       </w:r>
       <w:bookmarkStart w:id="0" w:name="_GoBack"/>
       <w:bookmarkEnd w:id="0"/>
-      <w:r>
-        <w:t>es based on images and corresponding irradiance components</w:t>
-      </w:r>
-    </w:p>
-    <w:p>
-      <w:pPr>
-        <w:pStyle w:val="ListParagraph"/>
-        <w:numPr>
-          <w:ilvl w:val="2"/>
-          <w:numId w:val="1"/>
-        </w:numPr>
-      </w:pPr>
-      <w:r>
-        <w:t xml:space="preserve">Regression, or </w:t>
-      </w:r>
-      <w:proofErr w:type="spellStart"/>
-      <w:r>
-        <w:t>svorim</w:t>
-      </w:r>
-      <w:proofErr w:type="spellEnd"/>
-      <w:r>
-        <w:t xml:space="preserve"> method for estimation</w:t>
+    </w:p>
+    <w:p>
+      <w:pPr>
+        <w:pStyle w:val="ListParagraph"/>
+        <w:numPr>
+          <w:ilvl w:val="1"/>
+          <w:numId w:val="1"/>
+        </w:numPr>
+      </w:pPr>
+      <w:r>
+        <w:t>Deriving diffuse irradiance from available sensors and clear-sky model</w:t>
+      </w:r>
+    </w:p>
+    <w:p>
+      <w:pPr>
+        <w:pStyle w:val="ListParagraph"/>
+        <w:numPr>
+          <w:ilvl w:val="2"/>
+          <w:numId w:val="1"/>
+        </w:numPr>
+      </w:pPr>
+      <w:r>
+        <w:t>Using clear_sun_flag and clear-sky DNI for calculating diffuse from tilted plate</w:t>
+      </w:r>
+    </w:p>
+    <w:p>
+      <w:pPr>
+        <w:pStyle w:val="ListParagraph"/>
+        <w:numPr>
+          <w:ilvl w:val="2"/>
+          <w:numId w:val="1"/>
+        </w:numPr>
+      </w:pPr>
+      <w:r>
+        <w:t xml:space="preserve">Comparing </w:t>
+      </w:r>
+      <w:r>
+        <w:t xml:space="preserve">tilted diffuse </w:t>
+      </w:r>
+      <w:r>
+        <w:t xml:space="preserve">with </w:t>
+      </w:r>
+      <w:r>
+        <w:t>diffuse from the main irradiance plate, then</w:t>
+      </w:r>
+      <w:r>
+        <w:t xml:space="preserve"> correcting </w:t>
+      </w:r>
+      <w:r>
+        <w:t xml:space="preserve">tilted </w:t>
+      </w:r>
+      <w:r>
+        <w:t>diffuse</w:t>
+      </w:r>
+      <w:r>
+        <w:t>. Showing its robustness.</w:t>
+      </w:r>
+    </w:p>
+    <w:p>
+      <w:pPr>
+        <w:pStyle w:val="ListParagraph"/>
+        <w:numPr>
+          <w:ilvl w:val="2"/>
+          <w:numId w:val="1"/>
+        </w:numPr>
+      </w:pPr>
+      <w:r>
+        <w:t xml:space="preserve">Investigate different parameters which affect </w:t>
+      </w:r>
+      <w:r>
+        <w:t>diffuse</w:t>
+      </w:r>
+    </w:p>
+    <w:p>
+      <w:pPr>
+        <w:pStyle w:val="ListParagraph"/>
+        <w:numPr>
+          <w:ilvl w:val="3"/>
+          <w:numId w:val="1"/>
+        </w:numPr>
+      </w:pPr>
+      <w:r>
+        <w:t>Discuss cloud coverage geometrical polar feature around sun and also the whole image.</w:t>
+      </w:r>
+    </w:p>
+    <w:p>
+      <w:pPr>
+        <w:pStyle w:val="ListParagraph"/>
+        <w:numPr>
+          <w:ilvl w:val="3"/>
+          <w:numId w:val="1"/>
+        </w:numPr>
+      </w:pPr>
+      <w:r>
+        <w:t>Discuss saturation detection algorithm and its results</w:t>
+      </w:r>
+    </w:p>
+    <w:p>
+      <w:pPr>
+        <w:pStyle w:val="ListParagraph"/>
+        <w:numPr>
+          <w:ilvl w:val="2"/>
+          <w:numId w:val="1"/>
+        </w:numPr>
+      </w:pPr>
+      <w:r>
+        <w:t xml:space="preserve">Show their correlation to diffuse, </w:t>
+      </w:r>
+      <w:r>
+        <w:t>discuss</w:t>
+      </w:r>
+      <w:r>
+        <w:t xml:space="preserve"> cases based on images and corresponding irradiance components</w:t>
+      </w:r>
+    </w:p>
+    <w:p>
+      <w:pPr>
+        <w:pStyle w:val="ListParagraph"/>
+        <w:numPr>
+          <w:ilvl w:val="2"/>
+          <w:numId w:val="1"/>
+        </w:numPr>
+      </w:pPr>
+      <w:r>
+        <w:t>Regression, or svorim method for estimation</w:t>
       </w:r>
     </w:p>
     <w:p>

</xml_diff>

<commit_message>
feature selection and irr relations
</commit_message>
<xml_diff>
--- a/docs/thesis_structure.docx
+++ b/docs/thesis_structure.docx
@@ -261,6 +261,24 @@
       <w:pPr>
         <w:pStyle w:val="ListParagraph"/>
         <w:numPr>
+          <w:ilvl w:val="2"/>
+          <w:numId w:val="1"/>
+        </w:numPr>
+      </w:pPr>
+      <w:r>
+        <w:t>Projection of plant into the sky and estimating shad</w:t>
+      </w:r>
+      <w:r>
+        <w:t>ow</w:t>
+      </w:r>
+      <w:r>
+        <w:t xml:space="preserve"> ratio</w:t>
+      </w:r>
+    </w:p>
+    <w:p>
+      <w:pPr>
+        <w:pStyle w:val="ListParagraph"/>
+        <w:numPr>
           <w:ilvl w:val="1"/>
           <w:numId w:val="1"/>
         </w:numPr>
@@ -278,21 +296,11 @@
         </w:numPr>
       </w:pPr>
       <w:r>
-        <w:t xml:space="preserve">Comparison of </w:t>
-      </w:r>
-      <w:proofErr w:type="spellStart"/>
-      <w:r>
-        <w:t>McClear</w:t>
-      </w:r>
-      <w:proofErr w:type="spellEnd"/>
-      <w:r>
-        <w:t xml:space="preserve"> model vs </w:t>
-      </w:r>
-      <w:proofErr w:type="spellStart"/>
+        <w:t xml:space="preserve">Comparison of McClear model vs </w:t>
+      </w:r>
       <w:r>
         <w:t>ineichen</w:t>
       </w:r>
-      <w:proofErr w:type="spellEnd"/>
       <w:r>
         <w:t xml:space="preserve"> vs our measurements</w:t>
       </w:r>
@@ -305,13 +313,20 @@
           <w:numId w:val="1"/>
         </w:numPr>
       </w:pPr>
-      <w:proofErr w:type="gramStart"/>
-      <w:r>
-        <w:t>clear-sky</w:t>
-      </w:r>
-      <w:proofErr w:type="gramEnd"/>
-      <w:r>
-        <w:t xml:space="preserve"> DNI is a good approximation for actual DNI. Showing some clear or cloudy days to prove this point.</w:t>
+      <w:r>
+        <w:t>clear-sky DNI is a good approximation for actual DNI. Showing some clear or cloudy days to prove this point.</w:t>
+      </w:r>
+    </w:p>
+    <w:p>
+      <w:pPr>
+        <w:pStyle w:val="ListParagraph"/>
+        <w:numPr>
+          <w:ilvl w:val="1"/>
+          <w:numId w:val="1"/>
+        </w:numPr>
+      </w:pPr>
+      <w:r>
+        <w:t>Deriving diffuse irradiance from available sensors and clear-sky model</w:t>
       </w:r>
     </w:p>
     <w:p>
@@ -323,22 +338,7 @@
         </w:numPr>
       </w:pPr>
       <w:r>
-        <w:t xml:space="preserve">Projection of plant into the sky and estimating shade </w:t>
-      </w:r>
-      <w:r>
-        <w:t>ratio</w:t>
-      </w:r>
-    </w:p>
-    <w:p>
-      <w:pPr>
-        <w:pStyle w:val="ListParagraph"/>
-        <w:numPr>
-          <w:ilvl w:val="1"/>
-          <w:numId w:val="1"/>
-        </w:numPr>
-      </w:pPr>
-      <w:r>
-        <w:t>Deriving diffuse irradiance from available sensors and clear-sky model</w:t>
+        <w:t>Using clear_sun_flag and clear-sky DNI for calculating diffuse from tilted plate</w:t>
       </w:r>
     </w:p>
     <w:p>
@@ -350,15 +350,28 @@
         </w:numPr>
       </w:pPr>
       <w:r>
-        <w:t xml:space="preserve">Using </w:t>
-      </w:r>
-      <w:proofErr w:type="spellStart"/>
-      <w:r>
-        <w:t>clear_sun_flag</w:t>
-      </w:r>
-      <w:proofErr w:type="spellEnd"/>
-      <w:r>
-        <w:t xml:space="preserve"> and clear-sky DNI for calculating diffuse from tilted plate</w:t>
+        <w:t xml:space="preserve">Comparing </w:t>
+      </w:r>
+      <w:r>
+        <w:t xml:space="preserve">tilted diffuse </w:t>
+      </w:r>
+      <w:r>
+        <w:t xml:space="preserve">with </w:t>
+      </w:r>
+      <w:r>
+        <w:t>diffuse from the main irradiance plate, then</w:t>
+      </w:r>
+      <w:r>
+        <w:t xml:space="preserve"> correcting </w:t>
+      </w:r>
+      <w:r>
+        <w:t xml:space="preserve">tilted </w:t>
+      </w:r>
+      <w:r>
+        <w:t>diffuse</w:t>
+      </w:r>
+      <w:r>
+        <w:t>. Showing its robustness.</w:t>
       </w:r>
     </w:p>
     <w:p>
@@ -370,28 +383,34 @@
         </w:numPr>
       </w:pPr>
       <w:r>
-        <w:t xml:space="preserve">Comparing </w:t>
-      </w:r>
-      <w:r>
-        <w:t xml:space="preserve">tilted diffuse </w:t>
-      </w:r>
-      <w:r>
-        <w:t xml:space="preserve">with </w:t>
-      </w:r>
-      <w:r>
-        <w:t>diffuse from the main irradiance plate, then</w:t>
-      </w:r>
-      <w:r>
-        <w:t xml:space="preserve"> correcting </w:t>
-      </w:r>
-      <w:r>
-        <w:t xml:space="preserve">tilted </w:t>
+        <w:t xml:space="preserve">Investigate different parameters which affect </w:t>
       </w:r>
       <w:r>
         <w:t>diffuse</w:t>
       </w:r>
-      <w:r>
-        <w:t>. Showing its robustness.</w:t>
+    </w:p>
+    <w:p>
+      <w:pPr>
+        <w:pStyle w:val="ListParagraph"/>
+        <w:numPr>
+          <w:ilvl w:val="3"/>
+          <w:numId w:val="1"/>
+        </w:numPr>
+      </w:pPr>
+      <w:r>
+        <w:t>Discuss cloud coverage geometrical polar feature around sun and also the whole image.</w:t>
+      </w:r>
+    </w:p>
+    <w:p>
+      <w:pPr>
+        <w:pStyle w:val="ListParagraph"/>
+        <w:numPr>
+          <w:ilvl w:val="3"/>
+          <w:numId w:val="1"/>
+        </w:numPr>
+      </w:pPr>
+      <w:r>
+        <w:t>Discuss saturation detection algorithm and its results</w:t>
       </w:r>
     </w:p>
     <w:p>
@@ -403,34 +422,13 @@
         </w:numPr>
       </w:pPr>
       <w:r>
-        <w:t xml:space="preserve">Investigate different parameters which affect </w:t>
-      </w:r>
-      <w:r>
-        <w:t>diffuse</w:t>
-      </w:r>
-    </w:p>
-    <w:p>
-      <w:pPr>
-        <w:pStyle w:val="ListParagraph"/>
-        <w:numPr>
-          <w:ilvl w:val="3"/>
-          <w:numId w:val="1"/>
-        </w:numPr>
-      </w:pPr>
-      <w:r>
-        <w:t>Discuss cloud coverage geometrical polar feature around sun and also the whole image.</w:t>
-      </w:r>
-    </w:p>
-    <w:p>
-      <w:pPr>
-        <w:pStyle w:val="ListParagraph"/>
-        <w:numPr>
-          <w:ilvl w:val="3"/>
-          <w:numId w:val="1"/>
-        </w:numPr>
-      </w:pPr>
-      <w:r>
-        <w:t>Discuss saturation detection algorithm and its results</w:t>
+        <w:t xml:space="preserve">Show their correlation to diffuse, </w:t>
+      </w:r>
+      <w:r>
+        <w:t>discuss</w:t>
+      </w:r>
+      <w:r>
+        <w:t xml:space="preserve"> cases based on images and corresponding irradiance components</w:t>
       </w:r>
     </w:p>
     <w:p>
@@ -442,33 +440,7 @@
         </w:numPr>
       </w:pPr>
       <w:r>
-        <w:t xml:space="preserve">Show their correlation to diffuse, </w:t>
-      </w:r>
-      <w:r>
-        <w:t>discuss</w:t>
-      </w:r>
-      <w:r>
-        <w:t xml:space="preserve"> cases based on images and corresponding irradiance components</w:t>
-      </w:r>
-    </w:p>
-    <w:p>
-      <w:pPr>
-        <w:pStyle w:val="ListParagraph"/>
-        <w:numPr>
-          <w:ilvl w:val="2"/>
-          <w:numId w:val="1"/>
-        </w:numPr>
-      </w:pPr>
-      <w:r>
-        <w:t xml:space="preserve">Regression, or </w:t>
-      </w:r>
-      <w:proofErr w:type="spellStart"/>
-      <w:r>
-        <w:t>svorim</w:t>
-      </w:r>
-      <w:proofErr w:type="spellEnd"/>
-      <w:r>
-        <w:t xml:space="preserve"> method for estimation</w:t>
+        <w:t>Regression, or svorim method for estimation</w:t>
       </w:r>
     </w:p>
     <w:p>
@@ -593,39 +565,44 @@
         <w:t>)</w:t>
       </w:r>
     </w:p>
-    <w:p>
-      <w:r>
-        <w:t>Having squared in features set can be replaced by a suitable kernel (like polynomial)</w:t>
-      </w:r>
-    </w:p>
-    <w:p>
-      <w:r>
-        <w:t>Related work: max 5 pages</w:t>
-      </w:r>
-    </w:p>
-    <w:p>
-      <w:r>
-        <w:t>Put images of my derived features + their explanation</w:t>
-      </w:r>
-    </w:p>
-    <w:p>
-      <w:r>
-        <w:t xml:space="preserve">Definitely put some sample of outliers in the result, to show why they fail in this </w:t>
-      </w:r>
-      <w:r>
-        <w:t>cases</w:t>
-      </w:r>
-      <w:r>
-        <w:t>.</w:t>
-      </w:r>
-      <w:r>
-        <w:t xml:space="preserve"> Try to show very hard image cases (like rainy or several cloud type or very thin cloud). Do not show images which the recorded </w:t>
-      </w:r>
-      <w:r>
-        <w:t>irradiation</w:t>
-      </w:r>
+    <w:p/>
+    <w:p/>
+    <w:p/>
+    <w:p/>
+    <w:p/>
+    <w:p>
       <w:bookmarkStart w:id="0" w:name="_GoBack"/>
       <w:bookmarkEnd w:id="0"/>
+      <w:r>
+        <w:t>Having squared in features set can be replaced by a suitable kernel (like polynomial)</w:t>
+      </w:r>
+    </w:p>
+    <w:p>
+      <w:r>
+        <w:t>Related work: max 5 pages</w:t>
+      </w:r>
+    </w:p>
+    <w:p>
+      <w:r>
+        <w:t>Put images of my derived features + their explanation</w:t>
+      </w:r>
+    </w:p>
+    <w:p>
+      <w:r>
+        <w:t xml:space="preserve">Definitely put some sample of outliers in the result, to show why they fail in this </w:t>
+      </w:r>
+      <w:r>
+        <w:t>cases</w:t>
+      </w:r>
+      <w:r>
+        <w:t>.</w:t>
+      </w:r>
+      <w:r>
+        <w:t xml:space="preserve"> Try to show very hard image cases (like rainy or several cloud type or very thin cloud). Do not show images which the recorded </w:t>
+      </w:r>
+      <w:r>
+        <w:t>irradiation</w:t>
+      </w:r>
       <w:r>
         <w:t xml:space="preserve"> value does not make sense.</w:t>
       </w:r>

</xml_diff>